<commit_message>
[Modify] add missing parameters
</commit_message>
<xml_diff>
--- a/markerposition/src/main/jni/small_size_kp.docx
+++ b/markerposition/src/main/jni/small_size_kp.docx
@@ -2,6 +2,15 @@
 <file path=word/document.xml><?xml version="1.0" encoding="utf-8"?>
 <w:document xmlns:wpc="http://schemas.microsoft.com/office/word/2010/wordprocessingCanvas" xmlns:mc="http://schemas.openxmlformats.org/markup-compatibility/2006" xmlns:o="urn:schemas-microsoft-com:office:office" xmlns:r="http://schemas.openxmlformats.org/officeDocument/2006/relationships" xmlns:m="http://schemas.openxmlformats.org/officeDocument/2006/math" xmlns:v="urn:schemas-microsoft-com:vml" xmlns:wp14="http://schemas.microsoft.com/office/word/2010/wordprocessingDrawing" xmlns:wp="http://schemas.openxmlformats.org/drawingml/2006/wordprocessingDrawing" xmlns:w10="urn:schemas-microsoft-com:office:word" xmlns:w="http://schemas.openxmlformats.org/wordprocessingml/2006/main" xmlns:w14="http://schemas.microsoft.com/office/word/2010/wordml" xmlns:w15="http://schemas.microsoft.com/office/word/2012/wordml" xmlns:wpg="http://schemas.microsoft.com/office/word/2010/wordprocessingGroup" xmlns:wpi="http://schemas.microsoft.com/office/word/2010/wordprocessingInk" xmlns:wne="http://schemas.microsoft.com/office/word/2006/wordml" xmlns:wps="http://schemas.microsoft.com/office/word/2010/wordprocessingShape" mc:Ignorable="w14 w15 wp14">
   <w:body>
+    <w:p>
+      <w:r>
+        <w:rPr>
+          <w:rFonts w:hint="eastAsia"/>
+        </w:rPr>
+        <w:t>ID: 666</w:t>
+      </w:r>
+    </w:p>
+    <w:p/>
     <w:p>
       <w:r>
         <w:rPr>
@@ -1607,8 +1616,18 @@
           <w:rFonts w:hint="eastAsia"/>
         </w:rPr>
         <w:lastRenderedPageBreak/>
-        <w:t>3cm</w:t>
-      </w:r>
+        <w:t>ID: 777</w:t>
+      </w:r>
+      <w:bookmarkStart w:id="0" w:name="_GoBack"/>
+      <w:bookmarkEnd w:id="0"/>
+    </w:p>
+    <w:p>
+      <w:pPr>
+        <w:widowControl/>
+        <w:rPr>
+          <w:rFonts w:hint="eastAsia"/>
+        </w:rPr>
+      </w:pPr>
     </w:p>
     <w:p>
       <w:pPr>
@@ -1616,224 +1635,9 @@
       </w:pPr>
       <w:r>
         <w:rPr>
-          <w:noProof/>
-        </w:rPr>
-        <w:drawing>
-          <wp:inline distT="0" distB="0" distL="0" distR="0">
-            <wp:extent cx="1080000" cy="1080000"/>
-            <wp:effectExtent l="0" t="0" r="6350" b="6350"/>
-            <wp:docPr id="18" name="圖片 18" descr="D:\workprojs\III.Projs\IrMarker-dev_kp\lib-irglass\src\main\jni\data\aruco\aruco777.jpg"/>
-            <wp:cNvGraphicFramePr>
-              <a:graphicFrameLocks xmlns:a="http://schemas.openxmlformats.org/drawingml/2006/main" noChangeAspect="1"/>
-            </wp:cNvGraphicFramePr>
-            <a:graphic xmlns:a="http://schemas.openxmlformats.org/drawingml/2006/main">
-              <a:graphicData uri="http://schemas.openxmlformats.org/drawingml/2006/picture">
-                <pic:pic xmlns:pic="http://schemas.openxmlformats.org/drawingml/2006/picture">
-                  <pic:nvPicPr>
-                    <pic:cNvPr id="0" name="Picture 1" descr="D:\workprojs\III.Projs\IrMarker-dev_kp\lib-irglass\src\main\jni\data\aruco\aruco777.jpg"/>
-                    <pic:cNvPicPr>
-                      <a:picLocks noChangeAspect="1" noChangeArrowheads="1"/>
-                    </pic:cNvPicPr>
-                  </pic:nvPicPr>
-                  <pic:blipFill>
-                    <a:blip r:embed="rId10">
-                      <a:extLst>
-                        <a:ext uri="{28A0092B-C50C-407E-A947-70E740481C1C}">
-                          <a14:useLocalDpi xmlns:a14="http://schemas.microsoft.com/office/drawing/2010/main" val="0"/>
-                        </a:ext>
-                      </a:extLst>
-                    </a:blip>
-                    <a:srcRect/>
-                    <a:stretch>
-                      <a:fillRect/>
-                    </a:stretch>
-                  </pic:blipFill>
-                  <pic:spPr bwMode="auto">
-                    <a:xfrm rot="16200000">
-                      <a:off x="0" y="0"/>
-                      <a:ext cx="1080000" cy="1080000"/>
-                    </a:xfrm>
-                    <a:prstGeom prst="rect">
-                      <a:avLst/>
-                    </a:prstGeom>
-                    <a:noFill/>
-                    <a:ln>
-                      <a:noFill/>
-                    </a:ln>
-                  </pic:spPr>
-                </pic:pic>
-              </a:graphicData>
-            </a:graphic>
-          </wp:inline>
-        </w:drawing>
-      </w:r>
-      <w:r>
-        <w:t xml:space="preserve"> </w:t>
-      </w:r>
-      <w:r>
-        <w:rPr>
-          <w:noProof/>
-        </w:rPr>
-        <w:drawing>
-          <wp:inline distT="0" distB="0" distL="0" distR="0" wp14:anchorId="2AD8FC7F" wp14:editId="615B7026">
-            <wp:extent cx="1080000" cy="1080000"/>
-            <wp:effectExtent l="0" t="0" r="6350" b="6350"/>
-            <wp:docPr id="51" name="圖片 51" descr="D:\workprojs\III.Projs\IrMarker-dev_kp\lib-irglass\src\main\jni\data\aruco\aruco777.jpg"/>
-            <wp:cNvGraphicFramePr>
-              <a:graphicFrameLocks xmlns:a="http://schemas.openxmlformats.org/drawingml/2006/main" noChangeAspect="1"/>
-            </wp:cNvGraphicFramePr>
-            <a:graphic xmlns:a="http://schemas.openxmlformats.org/drawingml/2006/main">
-              <a:graphicData uri="http://schemas.openxmlformats.org/drawingml/2006/picture">
-                <pic:pic xmlns:pic="http://schemas.openxmlformats.org/drawingml/2006/picture">
-                  <pic:nvPicPr>
-                    <pic:cNvPr id="0" name="Picture 1" descr="D:\workprojs\III.Projs\IrMarker-dev_kp\lib-irglass\src\main\jni\data\aruco\aruco777.jpg"/>
-                    <pic:cNvPicPr>
-                      <a:picLocks noChangeAspect="1" noChangeArrowheads="1"/>
-                    </pic:cNvPicPr>
-                  </pic:nvPicPr>
-                  <pic:blipFill>
-                    <a:blip r:embed="rId10">
-                      <a:extLst>
-                        <a:ext uri="{28A0092B-C50C-407E-A947-70E740481C1C}">
-                          <a14:useLocalDpi xmlns:a14="http://schemas.microsoft.com/office/drawing/2010/main" val="0"/>
-                        </a:ext>
-                      </a:extLst>
-                    </a:blip>
-                    <a:srcRect/>
-                    <a:stretch>
-                      <a:fillRect/>
-                    </a:stretch>
-                  </pic:blipFill>
-                  <pic:spPr bwMode="auto">
-                    <a:xfrm rot="16200000">
-                      <a:off x="0" y="0"/>
-                      <a:ext cx="1080000" cy="1080000"/>
-                    </a:xfrm>
-                    <a:prstGeom prst="rect">
-                      <a:avLst/>
-                    </a:prstGeom>
-                    <a:noFill/>
-                    <a:ln>
-                      <a:noFill/>
-                    </a:ln>
-                  </pic:spPr>
-                </pic:pic>
-              </a:graphicData>
-            </a:graphic>
-          </wp:inline>
-        </w:drawing>
-      </w:r>
-      <w:r>
-        <w:t xml:space="preserve"> </w:t>
-      </w:r>
-      <w:r>
-        <w:rPr>
-          <w:noProof/>
-        </w:rPr>
-        <w:drawing>
-          <wp:inline distT="0" distB="0" distL="0" distR="0" wp14:anchorId="2AD8FC7F" wp14:editId="615B7026">
-            <wp:extent cx="1080000" cy="1080000"/>
-            <wp:effectExtent l="0" t="0" r="6350" b="6350"/>
-            <wp:docPr id="52" name="圖片 52" descr="D:\workprojs\III.Projs\IrMarker-dev_kp\lib-irglass\src\main\jni\data\aruco\aruco777.jpg"/>
-            <wp:cNvGraphicFramePr>
-              <a:graphicFrameLocks xmlns:a="http://schemas.openxmlformats.org/drawingml/2006/main" noChangeAspect="1"/>
-            </wp:cNvGraphicFramePr>
-            <a:graphic xmlns:a="http://schemas.openxmlformats.org/drawingml/2006/main">
-              <a:graphicData uri="http://schemas.openxmlformats.org/drawingml/2006/picture">
-                <pic:pic xmlns:pic="http://schemas.openxmlformats.org/drawingml/2006/picture">
-                  <pic:nvPicPr>
-                    <pic:cNvPr id="0" name="Picture 1" descr="D:\workprojs\III.Projs\IrMarker-dev_kp\lib-irglass\src\main\jni\data\aruco\aruco777.jpg"/>
-                    <pic:cNvPicPr>
-                      <a:picLocks noChangeAspect="1" noChangeArrowheads="1"/>
-                    </pic:cNvPicPr>
-                  </pic:nvPicPr>
-                  <pic:blipFill>
-                    <a:blip r:embed="rId10">
-                      <a:extLst>
-                        <a:ext uri="{28A0092B-C50C-407E-A947-70E740481C1C}">
-                          <a14:useLocalDpi xmlns:a14="http://schemas.microsoft.com/office/drawing/2010/main" val="0"/>
-                        </a:ext>
-                      </a:extLst>
-                    </a:blip>
-                    <a:srcRect/>
-                    <a:stretch>
-                      <a:fillRect/>
-                    </a:stretch>
-                  </pic:blipFill>
-                  <pic:spPr bwMode="auto">
-                    <a:xfrm rot="16200000">
-                      <a:off x="0" y="0"/>
-                      <a:ext cx="1080000" cy="1080000"/>
-                    </a:xfrm>
-                    <a:prstGeom prst="rect">
-                      <a:avLst/>
-                    </a:prstGeom>
-                    <a:noFill/>
-                    <a:ln>
-                      <a:noFill/>
-                    </a:ln>
-                  </pic:spPr>
-                </pic:pic>
-              </a:graphicData>
-            </a:graphic>
-          </wp:inline>
-        </w:drawing>
-      </w:r>
-      <w:r>
-        <w:t xml:space="preserve"> </w:t>
-      </w:r>
-      <w:r>
-        <w:rPr>
-          <w:noProof/>
-        </w:rPr>
-        <w:drawing>
-          <wp:inline distT="0" distB="0" distL="0" distR="0" wp14:anchorId="2AD8FC7F" wp14:editId="615B7026">
-            <wp:extent cx="1080000" cy="1080000"/>
-            <wp:effectExtent l="0" t="0" r="6350" b="6350"/>
-            <wp:docPr id="53" name="圖片 53" descr="D:\workprojs\III.Projs\IrMarker-dev_kp\lib-irglass\src\main\jni\data\aruco\aruco777.jpg"/>
-            <wp:cNvGraphicFramePr>
-              <a:graphicFrameLocks xmlns:a="http://schemas.openxmlformats.org/drawingml/2006/main" noChangeAspect="1"/>
-            </wp:cNvGraphicFramePr>
-            <a:graphic xmlns:a="http://schemas.openxmlformats.org/drawingml/2006/main">
-              <a:graphicData uri="http://schemas.openxmlformats.org/drawingml/2006/picture">
-                <pic:pic xmlns:pic="http://schemas.openxmlformats.org/drawingml/2006/picture">
-                  <pic:nvPicPr>
-                    <pic:cNvPr id="0" name="Picture 1" descr="D:\workprojs\III.Projs\IrMarker-dev_kp\lib-irglass\src\main\jni\data\aruco\aruco777.jpg"/>
-                    <pic:cNvPicPr>
-                      <a:picLocks noChangeAspect="1" noChangeArrowheads="1"/>
-                    </pic:cNvPicPr>
-                  </pic:nvPicPr>
-                  <pic:blipFill>
-                    <a:blip r:embed="rId10">
-                      <a:extLst>
-                        <a:ext uri="{28A0092B-C50C-407E-A947-70E740481C1C}">
-                          <a14:useLocalDpi xmlns:a14="http://schemas.microsoft.com/office/drawing/2010/main" val="0"/>
-                        </a:ext>
-                      </a:extLst>
-                    </a:blip>
-                    <a:srcRect/>
-                    <a:stretch>
-                      <a:fillRect/>
-                    </a:stretch>
-                  </pic:blipFill>
-                  <pic:spPr bwMode="auto">
-                    <a:xfrm rot="16200000">
-                      <a:off x="0" y="0"/>
-                      <a:ext cx="1080000" cy="1080000"/>
-                    </a:xfrm>
-                    <a:prstGeom prst="rect">
-                      <a:avLst/>
-                    </a:prstGeom>
-                    <a:noFill/>
-                    <a:ln>
-                      <a:noFill/>
-                    </a:ln>
-                  </pic:spPr>
-                </pic:pic>
-              </a:graphicData>
-            </a:graphic>
-          </wp:inline>
-        </w:drawing>
+          <w:rFonts w:hint="eastAsia"/>
+        </w:rPr>
+        <w:t>3cm</w:t>
       </w:r>
     </w:p>
     <w:p>
@@ -1842,9 +1646,224 @@
       </w:pPr>
       <w:r>
         <w:rPr>
-          <w:rFonts w:hint="eastAsia"/>
-        </w:rPr>
-        <w:t>4cm</w:t>
+          <w:noProof/>
+        </w:rPr>
+        <w:drawing>
+          <wp:inline distT="0" distB="0" distL="0" distR="0">
+            <wp:extent cx="1080000" cy="1080000"/>
+            <wp:effectExtent l="0" t="0" r="6350" b="6350"/>
+            <wp:docPr id="18" name="圖片 18" descr="D:\workprojs\III.Projs\IrMarker-dev_kp\lib-irglass\src\main\jni\data\aruco\aruco777.jpg"/>
+            <wp:cNvGraphicFramePr>
+              <a:graphicFrameLocks xmlns:a="http://schemas.openxmlformats.org/drawingml/2006/main" noChangeAspect="1"/>
+            </wp:cNvGraphicFramePr>
+            <a:graphic xmlns:a="http://schemas.openxmlformats.org/drawingml/2006/main">
+              <a:graphicData uri="http://schemas.openxmlformats.org/drawingml/2006/picture">
+                <pic:pic xmlns:pic="http://schemas.openxmlformats.org/drawingml/2006/picture">
+                  <pic:nvPicPr>
+                    <pic:cNvPr id="0" name="Picture 1" descr="D:\workprojs\III.Projs\IrMarker-dev_kp\lib-irglass\src\main\jni\data\aruco\aruco777.jpg"/>
+                    <pic:cNvPicPr>
+                      <a:picLocks noChangeAspect="1" noChangeArrowheads="1"/>
+                    </pic:cNvPicPr>
+                  </pic:nvPicPr>
+                  <pic:blipFill>
+                    <a:blip r:embed="rId10">
+                      <a:extLst>
+                        <a:ext uri="{28A0092B-C50C-407E-A947-70E740481C1C}">
+                          <a14:useLocalDpi xmlns:a14="http://schemas.microsoft.com/office/drawing/2010/main" val="0"/>
+                        </a:ext>
+                      </a:extLst>
+                    </a:blip>
+                    <a:srcRect/>
+                    <a:stretch>
+                      <a:fillRect/>
+                    </a:stretch>
+                  </pic:blipFill>
+                  <pic:spPr bwMode="auto">
+                    <a:xfrm rot="16200000">
+                      <a:off x="0" y="0"/>
+                      <a:ext cx="1080000" cy="1080000"/>
+                    </a:xfrm>
+                    <a:prstGeom prst="rect">
+                      <a:avLst/>
+                    </a:prstGeom>
+                    <a:noFill/>
+                    <a:ln>
+                      <a:noFill/>
+                    </a:ln>
+                  </pic:spPr>
+                </pic:pic>
+              </a:graphicData>
+            </a:graphic>
+          </wp:inline>
+        </w:drawing>
+      </w:r>
+      <w:r>
+        <w:t xml:space="preserve"> </w:t>
+      </w:r>
+      <w:r>
+        <w:rPr>
+          <w:noProof/>
+        </w:rPr>
+        <w:drawing>
+          <wp:inline distT="0" distB="0" distL="0" distR="0" wp14:anchorId="2AD8FC7F" wp14:editId="615B7026">
+            <wp:extent cx="1080000" cy="1080000"/>
+            <wp:effectExtent l="0" t="0" r="6350" b="6350"/>
+            <wp:docPr id="51" name="圖片 51" descr="D:\workprojs\III.Projs\IrMarker-dev_kp\lib-irglass\src\main\jni\data\aruco\aruco777.jpg"/>
+            <wp:cNvGraphicFramePr>
+              <a:graphicFrameLocks xmlns:a="http://schemas.openxmlformats.org/drawingml/2006/main" noChangeAspect="1"/>
+            </wp:cNvGraphicFramePr>
+            <a:graphic xmlns:a="http://schemas.openxmlformats.org/drawingml/2006/main">
+              <a:graphicData uri="http://schemas.openxmlformats.org/drawingml/2006/picture">
+                <pic:pic xmlns:pic="http://schemas.openxmlformats.org/drawingml/2006/picture">
+                  <pic:nvPicPr>
+                    <pic:cNvPr id="0" name="Picture 1" descr="D:\workprojs\III.Projs\IrMarker-dev_kp\lib-irglass\src\main\jni\data\aruco\aruco777.jpg"/>
+                    <pic:cNvPicPr>
+                      <a:picLocks noChangeAspect="1" noChangeArrowheads="1"/>
+                    </pic:cNvPicPr>
+                  </pic:nvPicPr>
+                  <pic:blipFill>
+                    <a:blip r:embed="rId10">
+                      <a:extLst>
+                        <a:ext uri="{28A0092B-C50C-407E-A947-70E740481C1C}">
+                          <a14:useLocalDpi xmlns:a14="http://schemas.microsoft.com/office/drawing/2010/main" val="0"/>
+                        </a:ext>
+                      </a:extLst>
+                    </a:blip>
+                    <a:srcRect/>
+                    <a:stretch>
+                      <a:fillRect/>
+                    </a:stretch>
+                  </pic:blipFill>
+                  <pic:spPr bwMode="auto">
+                    <a:xfrm rot="16200000">
+                      <a:off x="0" y="0"/>
+                      <a:ext cx="1080000" cy="1080000"/>
+                    </a:xfrm>
+                    <a:prstGeom prst="rect">
+                      <a:avLst/>
+                    </a:prstGeom>
+                    <a:noFill/>
+                    <a:ln>
+                      <a:noFill/>
+                    </a:ln>
+                  </pic:spPr>
+                </pic:pic>
+              </a:graphicData>
+            </a:graphic>
+          </wp:inline>
+        </w:drawing>
+      </w:r>
+      <w:r>
+        <w:t xml:space="preserve"> </w:t>
+      </w:r>
+      <w:r>
+        <w:rPr>
+          <w:noProof/>
+        </w:rPr>
+        <w:drawing>
+          <wp:inline distT="0" distB="0" distL="0" distR="0" wp14:anchorId="2AD8FC7F" wp14:editId="615B7026">
+            <wp:extent cx="1080000" cy="1080000"/>
+            <wp:effectExtent l="0" t="0" r="6350" b="6350"/>
+            <wp:docPr id="52" name="圖片 52" descr="D:\workprojs\III.Projs\IrMarker-dev_kp\lib-irglass\src\main\jni\data\aruco\aruco777.jpg"/>
+            <wp:cNvGraphicFramePr>
+              <a:graphicFrameLocks xmlns:a="http://schemas.openxmlformats.org/drawingml/2006/main" noChangeAspect="1"/>
+            </wp:cNvGraphicFramePr>
+            <a:graphic xmlns:a="http://schemas.openxmlformats.org/drawingml/2006/main">
+              <a:graphicData uri="http://schemas.openxmlformats.org/drawingml/2006/picture">
+                <pic:pic xmlns:pic="http://schemas.openxmlformats.org/drawingml/2006/picture">
+                  <pic:nvPicPr>
+                    <pic:cNvPr id="0" name="Picture 1" descr="D:\workprojs\III.Projs\IrMarker-dev_kp\lib-irglass\src\main\jni\data\aruco\aruco777.jpg"/>
+                    <pic:cNvPicPr>
+                      <a:picLocks noChangeAspect="1" noChangeArrowheads="1"/>
+                    </pic:cNvPicPr>
+                  </pic:nvPicPr>
+                  <pic:blipFill>
+                    <a:blip r:embed="rId10">
+                      <a:extLst>
+                        <a:ext uri="{28A0092B-C50C-407E-A947-70E740481C1C}">
+                          <a14:useLocalDpi xmlns:a14="http://schemas.microsoft.com/office/drawing/2010/main" val="0"/>
+                        </a:ext>
+                      </a:extLst>
+                    </a:blip>
+                    <a:srcRect/>
+                    <a:stretch>
+                      <a:fillRect/>
+                    </a:stretch>
+                  </pic:blipFill>
+                  <pic:spPr bwMode="auto">
+                    <a:xfrm rot="16200000">
+                      <a:off x="0" y="0"/>
+                      <a:ext cx="1080000" cy="1080000"/>
+                    </a:xfrm>
+                    <a:prstGeom prst="rect">
+                      <a:avLst/>
+                    </a:prstGeom>
+                    <a:noFill/>
+                    <a:ln>
+                      <a:noFill/>
+                    </a:ln>
+                  </pic:spPr>
+                </pic:pic>
+              </a:graphicData>
+            </a:graphic>
+          </wp:inline>
+        </w:drawing>
+      </w:r>
+      <w:r>
+        <w:t xml:space="preserve"> </w:t>
+      </w:r>
+      <w:r>
+        <w:rPr>
+          <w:noProof/>
+        </w:rPr>
+        <w:drawing>
+          <wp:inline distT="0" distB="0" distL="0" distR="0" wp14:anchorId="2AD8FC7F" wp14:editId="615B7026">
+            <wp:extent cx="1080000" cy="1080000"/>
+            <wp:effectExtent l="0" t="0" r="6350" b="6350"/>
+            <wp:docPr id="53" name="圖片 53" descr="D:\workprojs\III.Projs\IrMarker-dev_kp\lib-irglass\src\main\jni\data\aruco\aruco777.jpg"/>
+            <wp:cNvGraphicFramePr>
+              <a:graphicFrameLocks xmlns:a="http://schemas.openxmlformats.org/drawingml/2006/main" noChangeAspect="1"/>
+            </wp:cNvGraphicFramePr>
+            <a:graphic xmlns:a="http://schemas.openxmlformats.org/drawingml/2006/main">
+              <a:graphicData uri="http://schemas.openxmlformats.org/drawingml/2006/picture">
+                <pic:pic xmlns:pic="http://schemas.openxmlformats.org/drawingml/2006/picture">
+                  <pic:nvPicPr>
+                    <pic:cNvPr id="0" name="Picture 1" descr="D:\workprojs\III.Projs\IrMarker-dev_kp\lib-irglass\src\main\jni\data\aruco\aruco777.jpg"/>
+                    <pic:cNvPicPr>
+                      <a:picLocks noChangeAspect="1" noChangeArrowheads="1"/>
+                    </pic:cNvPicPr>
+                  </pic:nvPicPr>
+                  <pic:blipFill>
+                    <a:blip r:embed="rId10">
+                      <a:extLst>
+                        <a:ext uri="{28A0092B-C50C-407E-A947-70E740481C1C}">
+                          <a14:useLocalDpi xmlns:a14="http://schemas.microsoft.com/office/drawing/2010/main" val="0"/>
+                        </a:ext>
+                      </a:extLst>
+                    </a:blip>
+                    <a:srcRect/>
+                    <a:stretch>
+                      <a:fillRect/>
+                    </a:stretch>
+                  </pic:blipFill>
+                  <pic:spPr bwMode="auto">
+                    <a:xfrm rot="16200000">
+                      <a:off x="0" y="0"/>
+                      <a:ext cx="1080000" cy="1080000"/>
+                    </a:xfrm>
+                    <a:prstGeom prst="rect">
+                      <a:avLst/>
+                    </a:prstGeom>
+                    <a:noFill/>
+                    <a:ln>
+                      <a:noFill/>
+                    </a:ln>
+                  </pic:spPr>
+                </pic:pic>
+              </a:graphicData>
+            </a:graphic>
+          </wp:inline>
+        </w:drawing>
       </w:r>
     </w:p>
     <w:p>
@@ -1853,171 +1872,9 @@
       </w:pPr>
       <w:r>
         <w:rPr>
-          <w:noProof/>
-        </w:rPr>
-        <w:drawing>
-          <wp:inline distT="0" distB="0" distL="0" distR="0" wp14:anchorId="1E85E5FF" wp14:editId="11D519B2">
-            <wp:extent cx="1440000" cy="1440000"/>
-            <wp:effectExtent l="0" t="0" r="8255" b="8255"/>
-            <wp:docPr id="19" name="圖片 19" descr="D:\workprojs\III.Projs\IrMarker-dev_kp\lib-irglass\src\main\jni\data\aruco\aruco777.jpg"/>
-            <wp:cNvGraphicFramePr>
-              <a:graphicFrameLocks xmlns:a="http://schemas.openxmlformats.org/drawingml/2006/main" noChangeAspect="1"/>
-            </wp:cNvGraphicFramePr>
-            <a:graphic xmlns:a="http://schemas.openxmlformats.org/drawingml/2006/main">
-              <a:graphicData uri="http://schemas.openxmlformats.org/drawingml/2006/picture">
-                <pic:pic xmlns:pic="http://schemas.openxmlformats.org/drawingml/2006/picture">
-                  <pic:nvPicPr>
-                    <pic:cNvPr id="0" name="Picture 1" descr="D:\workprojs\III.Projs\IrMarker-dev_kp\lib-irglass\src\main\jni\data\aruco\aruco777.jpg"/>
-                    <pic:cNvPicPr>
-                      <a:picLocks noChangeAspect="1" noChangeArrowheads="1"/>
-                    </pic:cNvPicPr>
-                  </pic:nvPicPr>
-                  <pic:blipFill>
-                    <a:blip r:embed="rId10">
-                      <a:extLst>
-                        <a:ext uri="{28A0092B-C50C-407E-A947-70E740481C1C}">
-                          <a14:useLocalDpi xmlns:a14="http://schemas.microsoft.com/office/drawing/2010/main" val="0"/>
-                        </a:ext>
-                      </a:extLst>
-                    </a:blip>
-                    <a:srcRect/>
-                    <a:stretch>
-                      <a:fillRect/>
-                    </a:stretch>
-                  </pic:blipFill>
-                  <pic:spPr bwMode="auto">
-                    <a:xfrm rot="16200000">
-                      <a:off x="0" y="0"/>
-                      <a:ext cx="1440000" cy="1440000"/>
-                    </a:xfrm>
-                    <a:prstGeom prst="rect">
-                      <a:avLst/>
-                    </a:prstGeom>
-                    <a:noFill/>
-                    <a:ln>
-                      <a:noFill/>
-                    </a:ln>
-                  </pic:spPr>
-                </pic:pic>
-              </a:graphicData>
-            </a:graphic>
-          </wp:inline>
-        </w:drawing>
-      </w:r>
-      <w:r>
-        <w:rPr>
           <w:rFonts w:hint="eastAsia"/>
         </w:rPr>
-        <w:t xml:space="preserve"> </w:t>
-      </w:r>
-      <w:r>
-        <w:rPr>
-          <w:noProof/>
-        </w:rPr>
-        <w:drawing>
-          <wp:inline distT="0" distB="0" distL="0" distR="0" wp14:anchorId="6794C75C" wp14:editId="51B11380">
-            <wp:extent cx="1440000" cy="1440000"/>
-            <wp:effectExtent l="0" t="0" r="8255" b="8255"/>
-            <wp:docPr id="54" name="圖片 54" descr="D:\workprojs\III.Projs\IrMarker-dev_kp\lib-irglass\src\main\jni\data\aruco\aruco777.jpg"/>
-            <wp:cNvGraphicFramePr>
-              <a:graphicFrameLocks xmlns:a="http://schemas.openxmlformats.org/drawingml/2006/main" noChangeAspect="1"/>
-            </wp:cNvGraphicFramePr>
-            <a:graphic xmlns:a="http://schemas.openxmlformats.org/drawingml/2006/main">
-              <a:graphicData uri="http://schemas.openxmlformats.org/drawingml/2006/picture">
-                <pic:pic xmlns:pic="http://schemas.openxmlformats.org/drawingml/2006/picture">
-                  <pic:nvPicPr>
-                    <pic:cNvPr id="0" name="Picture 1" descr="D:\workprojs\III.Projs\IrMarker-dev_kp\lib-irglass\src\main\jni\data\aruco\aruco777.jpg"/>
-                    <pic:cNvPicPr>
-                      <a:picLocks noChangeAspect="1" noChangeArrowheads="1"/>
-                    </pic:cNvPicPr>
-                  </pic:nvPicPr>
-                  <pic:blipFill>
-                    <a:blip r:embed="rId10">
-                      <a:extLst>
-                        <a:ext uri="{28A0092B-C50C-407E-A947-70E740481C1C}">
-                          <a14:useLocalDpi xmlns:a14="http://schemas.microsoft.com/office/drawing/2010/main" val="0"/>
-                        </a:ext>
-                      </a:extLst>
-                    </a:blip>
-                    <a:srcRect/>
-                    <a:stretch>
-                      <a:fillRect/>
-                    </a:stretch>
-                  </pic:blipFill>
-                  <pic:spPr bwMode="auto">
-                    <a:xfrm rot="16200000">
-                      <a:off x="0" y="0"/>
-                      <a:ext cx="1440000" cy="1440000"/>
-                    </a:xfrm>
-                    <a:prstGeom prst="rect">
-                      <a:avLst/>
-                    </a:prstGeom>
-                    <a:noFill/>
-                    <a:ln>
-                      <a:noFill/>
-                    </a:ln>
-                  </pic:spPr>
-                </pic:pic>
-              </a:graphicData>
-            </a:graphic>
-          </wp:inline>
-        </w:drawing>
-      </w:r>
-      <w:r>
-        <w:t xml:space="preserve"> </w:t>
-      </w:r>
-      <w:r>
-        <w:rPr>
-          <w:noProof/>
-        </w:rPr>
-        <w:drawing>
-          <wp:inline distT="0" distB="0" distL="0" distR="0" wp14:anchorId="6794C75C" wp14:editId="51B11380">
-            <wp:extent cx="1440000" cy="1440000"/>
-            <wp:effectExtent l="0" t="0" r="8255" b="8255"/>
-            <wp:docPr id="55" name="圖片 55" descr="D:\workprojs\III.Projs\IrMarker-dev_kp\lib-irglass\src\main\jni\data\aruco\aruco777.jpg"/>
-            <wp:cNvGraphicFramePr>
-              <a:graphicFrameLocks xmlns:a="http://schemas.openxmlformats.org/drawingml/2006/main" noChangeAspect="1"/>
-            </wp:cNvGraphicFramePr>
-            <a:graphic xmlns:a="http://schemas.openxmlformats.org/drawingml/2006/main">
-              <a:graphicData uri="http://schemas.openxmlformats.org/drawingml/2006/picture">
-                <pic:pic xmlns:pic="http://schemas.openxmlformats.org/drawingml/2006/picture">
-                  <pic:nvPicPr>
-                    <pic:cNvPr id="0" name="Picture 1" descr="D:\workprojs\III.Projs\IrMarker-dev_kp\lib-irglass\src\main\jni\data\aruco\aruco777.jpg"/>
-                    <pic:cNvPicPr>
-                      <a:picLocks noChangeAspect="1" noChangeArrowheads="1"/>
-                    </pic:cNvPicPr>
-                  </pic:nvPicPr>
-                  <pic:blipFill>
-                    <a:blip r:embed="rId10">
-                      <a:extLst>
-                        <a:ext uri="{28A0092B-C50C-407E-A947-70E740481C1C}">
-                          <a14:useLocalDpi xmlns:a14="http://schemas.microsoft.com/office/drawing/2010/main" val="0"/>
-                        </a:ext>
-                      </a:extLst>
-                    </a:blip>
-                    <a:srcRect/>
-                    <a:stretch>
-                      <a:fillRect/>
-                    </a:stretch>
-                  </pic:blipFill>
-                  <pic:spPr bwMode="auto">
-                    <a:xfrm rot="16200000">
-                      <a:off x="0" y="0"/>
-                      <a:ext cx="1440000" cy="1440000"/>
-                    </a:xfrm>
-                    <a:prstGeom prst="rect">
-                      <a:avLst/>
-                    </a:prstGeom>
-                    <a:noFill/>
-                    <a:ln>
-                      <a:noFill/>
-                    </a:ln>
-                  </pic:spPr>
-                </pic:pic>
-              </a:graphicData>
-            </a:graphic>
-          </wp:inline>
-        </w:drawing>
+        <w:t>4cm</w:t>
       </w:r>
     </w:p>
     <w:p>
@@ -2025,7 +1882,172 @@
         <w:widowControl/>
       </w:pPr>
       <w:r>
-        <w:t>5cm</w:t>
+        <w:rPr>
+          <w:noProof/>
+        </w:rPr>
+        <w:drawing>
+          <wp:inline distT="0" distB="0" distL="0" distR="0" wp14:anchorId="1E85E5FF" wp14:editId="11D519B2">
+            <wp:extent cx="1440000" cy="1440000"/>
+            <wp:effectExtent l="0" t="0" r="8255" b="8255"/>
+            <wp:docPr id="19" name="圖片 19" descr="D:\workprojs\III.Projs\IrMarker-dev_kp\lib-irglass\src\main\jni\data\aruco\aruco777.jpg"/>
+            <wp:cNvGraphicFramePr>
+              <a:graphicFrameLocks xmlns:a="http://schemas.openxmlformats.org/drawingml/2006/main" noChangeAspect="1"/>
+            </wp:cNvGraphicFramePr>
+            <a:graphic xmlns:a="http://schemas.openxmlformats.org/drawingml/2006/main">
+              <a:graphicData uri="http://schemas.openxmlformats.org/drawingml/2006/picture">
+                <pic:pic xmlns:pic="http://schemas.openxmlformats.org/drawingml/2006/picture">
+                  <pic:nvPicPr>
+                    <pic:cNvPr id="0" name="Picture 1" descr="D:\workprojs\III.Projs\IrMarker-dev_kp\lib-irglass\src\main\jni\data\aruco\aruco777.jpg"/>
+                    <pic:cNvPicPr>
+                      <a:picLocks noChangeAspect="1" noChangeArrowheads="1"/>
+                    </pic:cNvPicPr>
+                  </pic:nvPicPr>
+                  <pic:blipFill>
+                    <a:blip r:embed="rId10">
+                      <a:extLst>
+                        <a:ext uri="{28A0092B-C50C-407E-A947-70E740481C1C}">
+                          <a14:useLocalDpi xmlns:a14="http://schemas.microsoft.com/office/drawing/2010/main" val="0"/>
+                        </a:ext>
+                      </a:extLst>
+                    </a:blip>
+                    <a:srcRect/>
+                    <a:stretch>
+                      <a:fillRect/>
+                    </a:stretch>
+                  </pic:blipFill>
+                  <pic:spPr bwMode="auto">
+                    <a:xfrm rot="16200000">
+                      <a:off x="0" y="0"/>
+                      <a:ext cx="1440000" cy="1440000"/>
+                    </a:xfrm>
+                    <a:prstGeom prst="rect">
+                      <a:avLst/>
+                    </a:prstGeom>
+                    <a:noFill/>
+                    <a:ln>
+                      <a:noFill/>
+                    </a:ln>
+                  </pic:spPr>
+                </pic:pic>
+              </a:graphicData>
+            </a:graphic>
+          </wp:inline>
+        </w:drawing>
+      </w:r>
+      <w:r>
+        <w:rPr>
+          <w:rFonts w:hint="eastAsia"/>
+        </w:rPr>
+        <w:t xml:space="preserve"> </w:t>
+      </w:r>
+      <w:r>
+        <w:rPr>
+          <w:noProof/>
+        </w:rPr>
+        <w:drawing>
+          <wp:inline distT="0" distB="0" distL="0" distR="0" wp14:anchorId="6794C75C" wp14:editId="51B11380">
+            <wp:extent cx="1440000" cy="1440000"/>
+            <wp:effectExtent l="0" t="0" r="8255" b="8255"/>
+            <wp:docPr id="54" name="圖片 54" descr="D:\workprojs\III.Projs\IrMarker-dev_kp\lib-irglass\src\main\jni\data\aruco\aruco777.jpg"/>
+            <wp:cNvGraphicFramePr>
+              <a:graphicFrameLocks xmlns:a="http://schemas.openxmlformats.org/drawingml/2006/main" noChangeAspect="1"/>
+            </wp:cNvGraphicFramePr>
+            <a:graphic xmlns:a="http://schemas.openxmlformats.org/drawingml/2006/main">
+              <a:graphicData uri="http://schemas.openxmlformats.org/drawingml/2006/picture">
+                <pic:pic xmlns:pic="http://schemas.openxmlformats.org/drawingml/2006/picture">
+                  <pic:nvPicPr>
+                    <pic:cNvPr id="0" name="Picture 1" descr="D:\workprojs\III.Projs\IrMarker-dev_kp\lib-irglass\src\main\jni\data\aruco\aruco777.jpg"/>
+                    <pic:cNvPicPr>
+                      <a:picLocks noChangeAspect="1" noChangeArrowheads="1"/>
+                    </pic:cNvPicPr>
+                  </pic:nvPicPr>
+                  <pic:blipFill>
+                    <a:blip r:embed="rId10">
+                      <a:extLst>
+                        <a:ext uri="{28A0092B-C50C-407E-A947-70E740481C1C}">
+                          <a14:useLocalDpi xmlns:a14="http://schemas.microsoft.com/office/drawing/2010/main" val="0"/>
+                        </a:ext>
+                      </a:extLst>
+                    </a:blip>
+                    <a:srcRect/>
+                    <a:stretch>
+                      <a:fillRect/>
+                    </a:stretch>
+                  </pic:blipFill>
+                  <pic:spPr bwMode="auto">
+                    <a:xfrm rot="16200000">
+                      <a:off x="0" y="0"/>
+                      <a:ext cx="1440000" cy="1440000"/>
+                    </a:xfrm>
+                    <a:prstGeom prst="rect">
+                      <a:avLst/>
+                    </a:prstGeom>
+                    <a:noFill/>
+                    <a:ln>
+                      <a:noFill/>
+                    </a:ln>
+                  </pic:spPr>
+                </pic:pic>
+              </a:graphicData>
+            </a:graphic>
+          </wp:inline>
+        </w:drawing>
+      </w:r>
+      <w:r>
+        <w:t xml:space="preserve"> </w:t>
+      </w:r>
+      <w:r>
+        <w:rPr>
+          <w:noProof/>
+        </w:rPr>
+        <w:drawing>
+          <wp:inline distT="0" distB="0" distL="0" distR="0" wp14:anchorId="6794C75C" wp14:editId="51B11380">
+            <wp:extent cx="1440000" cy="1440000"/>
+            <wp:effectExtent l="0" t="0" r="8255" b="8255"/>
+            <wp:docPr id="55" name="圖片 55" descr="D:\workprojs\III.Projs\IrMarker-dev_kp\lib-irglass\src\main\jni\data\aruco\aruco777.jpg"/>
+            <wp:cNvGraphicFramePr>
+              <a:graphicFrameLocks xmlns:a="http://schemas.openxmlformats.org/drawingml/2006/main" noChangeAspect="1"/>
+            </wp:cNvGraphicFramePr>
+            <a:graphic xmlns:a="http://schemas.openxmlformats.org/drawingml/2006/main">
+              <a:graphicData uri="http://schemas.openxmlformats.org/drawingml/2006/picture">
+                <pic:pic xmlns:pic="http://schemas.openxmlformats.org/drawingml/2006/picture">
+                  <pic:nvPicPr>
+                    <pic:cNvPr id="0" name="Picture 1" descr="D:\workprojs\III.Projs\IrMarker-dev_kp\lib-irglass\src\main\jni\data\aruco\aruco777.jpg"/>
+                    <pic:cNvPicPr>
+                      <a:picLocks noChangeAspect="1" noChangeArrowheads="1"/>
+                    </pic:cNvPicPr>
+                  </pic:nvPicPr>
+                  <pic:blipFill>
+                    <a:blip r:embed="rId10">
+                      <a:extLst>
+                        <a:ext uri="{28A0092B-C50C-407E-A947-70E740481C1C}">
+                          <a14:useLocalDpi xmlns:a14="http://schemas.microsoft.com/office/drawing/2010/main" val="0"/>
+                        </a:ext>
+                      </a:extLst>
+                    </a:blip>
+                    <a:srcRect/>
+                    <a:stretch>
+                      <a:fillRect/>
+                    </a:stretch>
+                  </pic:blipFill>
+                  <pic:spPr bwMode="auto">
+                    <a:xfrm rot="16200000">
+                      <a:off x="0" y="0"/>
+                      <a:ext cx="1440000" cy="1440000"/>
+                    </a:xfrm>
+                    <a:prstGeom prst="rect">
+                      <a:avLst/>
+                    </a:prstGeom>
+                    <a:noFill/>
+                    <a:ln>
+                      <a:noFill/>
+                    </a:ln>
+                  </pic:spPr>
+                </pic:pic>
+              </a:graphicData>
+            </a:graphic>
+          </wp:inline>
+        </w:drawing>
       </w:r>
     </w:p>
     <w:p>
@@ -2033,116 +2055,7 @@
         <w:widowControl/>
       </w:pPr>
       <w:r>
-        <w:rPr>
-          <w:noProof/>
-        </w:rPr>
-        <w:drawing>
-          <wp:inline distT="0" distB="0" distL="0" distR="0" wp14:anchorId="1E85E5FF" wp14:editId="11D519B2">
-            <wp:extent cx="1800000" cy="1800000"/>
-            <wp:effectExtent l="0" t="0" r="0" b="0"/>
-            <wp:docPr id="20" name="圖片 20" descr="D:\workprojs\III.Projs\IrMarker-dev_kp\lib-irglass\src\main\jni\data\aruco\aruco777.jpg"/>
-            <wp:cNvGraphicFramePr>
-              <a:graphicFrameLocks xmlns:a="http://schemas.openxmlformats.org/drawingml/2006/main" noChangeAspect="1"/>
-            </wp:cNvGraphicFramePr>
-            <a:graphic xmlns:a="http://schemas.openxmlformats.org/drawingml/2006/main">
-              <a:graphicData uri="http://schemas.openxmlformats.org/drawingml/2006/picture">
-                <pic:pic xmlns:pic="http://schemas.openxmlformats.org/drawingml/2006/picture">
-                  <pic:nvPicPr>
-                    <pic:cNvPr id="0" name="Picture 1" descr="D:\workprojs\III.Projs\IrMarker-dev_kp\lib-irglass\src\main\jni\data\aruco\aruco777.jpg"/>
-                    <pic:cNvPicPr>
-                      <a:picLocks noChangeAspect="1" noChangeArrowheads="1"/>
-                    </pic:cNvPicPr>
-                  </pic:nvPicPr>
-                  <pic:blipFill>
-                    <a:blip r:embed="rId10">
-                      <a:extLst>
-                        <a:ext uri="{28A0092B-C50C-407E-A947-70E740481C1C}">
-                          <a14:useLocalDpi xmlns:a14="http://schemas.microsoft.com/office/drawing/2010/main" val="0"/>
-                        </a:ext>
-                      </a:extLst>
-                    </a:blip>
-                    <a:srcRect/>
-                    <a:stretch>
-                      <a:fillRect/>
-                    </a:stretch>
-                  </pic:blipFill>
-                  <pic:spPr bwMode="auto">
-                    <a:xfrm rot="16200000">
-                      <a:off x="0" y="0"/>
-                      <a:ext cx="1800000" cy="1800000"/>
-                    </a:xfrm>
-                    <a:prstGeom prst="rect">
-                      <a:avLst/>
-                    </a:prstGeom>
-                    <a:noFill/>
-                    <a:ln>
-                      <a:noFill/>
-                    </a:ln>
-                  </pic:spPr>
-                </pic:pic>
-              </a:graphicData>
-            </a:graphic>
-          </wp:inline>
-        </w:drawing>
-      </w:r>
-      <w:r>
-        <w:rPr>
-          <w:rFonts w:hint="eastAsia"/>
-        </w:rPr>
-        <w:t xml:space="preserve"> </w:t>
-      </w:r>
-      <w:r>
-        <w:rPr>
-          <w:noProof/>
-        </w:rPr>
-        <w:drawing>
-          <wp:inline distT="0" distB="0" distL="0" distR="0" wp14:anchorId="1526EFB0" wp14:editId="11C5E6CB">
-            <wp:extent cx="1800000" cy="1800000"/>
-            <wp:effectExtent l="0" t="0" r="0" b="0"/>
-            <wp:docPr id="56" name="圖片 56" descr="D:\workprojs\III.Projs\IrMarker-dev_kp\lib-irglass\src\main\jni\data\aruco\aruco777.jpg"/>
-            <wp:cNvGraphicFramePr>
-              <a:graphicFrameLocks xmlns:a="http://schemas.openxmlformats.org/drawingml/2006/main" noChangeAspect="1"/>
-            </wp:cNvGraphicFramePr>
-            <a:graphic xmlns:a="http://schemas.openxmlformats.org/drawingml/2006/main">
-              <a:graphicData uri="http://schemas.openxmlformats.org/drawingml/2006/picture">
-                <pic:pic xmlns:pic="http://schemas.openxmlformats.org/drawingml/2006/picture">
-                  <pic:nvPicPr>
-                    <pic:cNvPr id="0" name="Picture 1" descr="D:\workprojs\III.Projs\IrMarker-dev_kp\lib-irglass\src\main\jni\data\aruco\aruco777.jpg"/>
-                    <pic:cNvPicPr>
-                      <a:picLocks noChangeAspect="1" noChangeArrowheads="1"/>
-                    </pic:cNvPicPr>
-                  </pic:nvPicPr>
-                  <pic:blipFill>
-                    <a:blip r:embed="rId10">
-                      <a:extLst>
-                        <a:ext uri="{28A0092B-C50C-407E-A947-70E740481C1C}">
-                          <a14:useLocalDpi xmlns:a14="http://schemas.microsoft.com/office/drawing/2010/main" val="0"/>
-                        </a:ext>
-                      </a:extLst>
-                    </a:blip>
-                    <a:srcRect/>
-                    <a:stretch>
-                      <a:fillRect/>
-                    </a:stretch>
-                  </pic:blipFill>
-                  <pic:spPr bwMode="auto">
-                    <a:xfrm rot="16200000">
-                      <a:off x="0" y="0"/>
-                      <a:ext cx="1800000" cy="1800000"/>
-                    </a:xfrm>
-                    <a:prstGeom prst="rect">
-                      <a:avLst/>
-                    </a:prstGeom>
-                    <a:noFill/>
-                    <a:ln>
-                      <a:noFill/>
-                    </a:ln>
-                  </pic:spPr>
-                </pic:pic>
-              </a:graphicData>
-            </a:graphic>
-          </wp:inline>
-        </w:drawing>
+        <w:t>5cm</w:t>
       </w:r>
     </w:p>
     <w:p>
@@ -2150,7 +2063,116 @@
         <w:widowControl/>
       </w:pPr>
       <w:r>
-        <w:br w:type="page"/>
+        <w:rPr>
+          <w:noProof/>
+        </w:rPr>
+        <w:drawing>
+          <wp:inline distT="0" distB="0" distL="0" distR="0" wp14:anchorId="1E85E5FF" wp14:editId="11D519B2">
+            <wp:extent cx="1800000" cy="1800000"/>
+            <wp:effectExtent l="0" t="0" r="0" b="0"/>
+            <wp:docPr id="20" name="圖片 20" descr="D:\workprojs\III.Projs\IrMarker-dev_kp\lib-irglass\src\main\jni\data\aruco\aruco777.jpg"/>
+            <wp:cNvGraphicFramePr>
+              <a:graphicFrameLocks xmlns:a="http://schemas.openxmlformats.org/drawingml/2006/main" noChangeAspect="1"/>
+            </wp:cNvGraphicFramePr>
+            <a:graphic xmlns:a="http://schemas.openxmlformats.org/drawingml/2006/main">
+              <a:graphicData uri="http://schemas.openxmlformats.org/drawingml/2006/picture">
+                <pic:pic xmlns:pic="http://schemas.openxmlformats.org/drawingml/2006/picture">
+                  <pic:nvPicPr>
+                    <pic:cNvPr id="0" name="Picture 1" descr="D:\workprojs\III.Projs\IrMarker-dev_kp\lib-irglass\src\main\jni\data\aruco\aruco777.jpg"/>
+                    <pic:cNvPicPr>
+                      <a:picLocks noChangeAspect="1" noChangeArrowheads="1"/>
+                    </pic:cNvPicPr>
+                  </pic:nvPicPr>
+                  <pic:blipFill>
+                    <a:blip r:embed="rId10">
+                      <a:extLst>
+                        <a:ext uri="{28A0092B-C50C-407E-A947-70E740481C1C}">
+                          <a14:useLocalDpi xmlns:a14="http://schemas.microsoft.com/office/drawing/2010/main" val="0"/>
+                        </a:ext>
+                      </a:extLst>
+                    </a:blip>
+                    <a:srcRect/>
+                    <a:stretch>
+                      <a:fillRect/>
+                    </a:stretch>
+                  </pic:blipFill>
+                  <pic:spPr bwMode="auto">
+                    <a:xfrm rot="16200000">
+                      <a:off x="0" y="0"/>
+                      <a:ext cx="1800000" cy="1800000"/>
+                    </a:xfrm>
+                    <a:prstGeom prst="rect">
+                      <a:avLst/>
+                    </a:prstGeom>
+                    <a:noFill/>
+                    <a:ln>
+                      <a:noFill/>
+                    </a:ln>
+                  </pic:spPr>
+                </pic:pic>
+              </a:graphicData>
+            </a:graphic>
+          </wp:inline>
+        </w:drawing>
+      </w:r>
+      <w:r>
+        <w:rPr>
+          <w:rFonts w:hint="eastAsia"/>
+        </w:rPr>
+        <w:t xml:space="preserve"> </w:t>
+      </w:r>
+      <w:r>
+        <w:rPr>
+          <w:noProof/>
+        </w:rPr>
+        <w:drawing>
+          <wp:inline distT="0" distB="0" distL="0" distR="0" wp14:anchorId="1526EFB0" wp14:editId="11C5E6CB">
+            <wp:extent cx="1800000" cy="1800000"/>
+            <wp:effectExtent l="0" t="0" r="0" b="0"/>
+            <wp:docPr id="56" name="圖片 56" descr="D:\workprojs\III.Projs\IrMarker-dev_kp\lib-irglass\src\main\jni\data\aruco\aruco777.jpg"/>
+            <wp:cNvGraphicFramePr>
+              <a:graphicFrameLocks xmlns:a="http://schemas.openxmlformats.org/drawingml/2006/main" noChangeAspect="1"/>
+            </wp:cNvGraphicFramePr>
+            <a:graphic xmlns:a="http://schemas.openxmlformats.org/drawingml/2006/main">
+              <a:graphicData uri="http://schemas.openxmlformats.org/drawingml/2006/picture">
+                <pic:pic xmlns:pic="http://schemas.openxmlformats.org/drawingml/2006/picture">
+                  <pic:nvPicPr>
+                    <pic:cNvPr id="0" name="Picture 1" descr="D:\workprojs\III.Projs\IrMarker-dev_kp\lib-irglass\src\main\jni\data\aruco\aruco777.jpg"/>
+                    <pic:cNvPicPr>
+                      <a:picLocks noChangeAspect="1" noChangeArrowheads="1"/>
+                    </pic:cNvPicPr>
+                  </pic:nvPicPr>
+                  <pic:blipFill>
+                    <a:blip r:embed="rId10">
+                      <a:extLst>
+                        <a:ext uri="{28A0092B-C50C-407E-A947-70E740481C1C}">
+                          <a14:useLocalDpi xmlns:a14="http://schemas.microsoft.com/office/drawing/2010/main" val="0"/>
+                        </a:ext>
+                      </a:extLst>
+                    </a:blip>
+                    <a:srcRect/>
+                    <a:stretch>
+                      <a:fillRect/>
+                    </a:stretch>
+                  </pic:blipFill>
+                  <pic:spPr bwMode="auto">
+                    <a:xfrm rot="16200000">
+                      <a:off x="0" y="0"/>
+                      <a:ext cx="1800000" cy="1800000"/>
+                    </a:xfrm>
+                    <a:prstGeom prst="rect">
+                      <a:avLst/>
+                    </a:prstGeom>
+                    <a:noFill/>
+                    <a:ln>
+                      <a:noFill/>
+                    </a:ln>
+                  </pic:spPr>
+                </pic:pic>
+              </a:graphicData>
+            </a:graphic>
+          </wp:inline>
+        </w:drawing>
       </w:r>
     </w:p>
     <w:p>
@@ -2158,8 +2180,7 @@
         <w:widowControl/>
       </w:pPr>
       <w:r>
-        <w:lastRenderedPageBreak/>
-        <w:t>12cm</w:t>
+        <w:br w:type="page"/>
       </w:r>
     </w:p>
     <w:p>
@@ -2167,14 +2188,22 @@
         <w:widowControl/>
       </w:pPr>
       <w:r>
-        <w:t>ID: 139</w:t>
+        <w:lastRenderedPageBreak/>
+        <w:t>12cm</w:t>
       </w:r>
     </w:p>
     <w:p>
       <w:pPr>
         <w:widowControl/>
       </w:pPr>
-      <w:bookmarkStart w:id="0" w:name="_GoBack"/>
+      <w:r>
+        <w:t>ID: 139</w:t>
+      </w:r>
+    </w:p>
+    <w:p>
+      <w:pPr>
+        <w:widowControl/>
+      </w:pPr>
       <w:r>
         <w:rPr>
           <w:noProof/>
@@ -2228,7 +2257,6 @@
           </wp:inline>
         </w:drawing>
       </w:r>
-      <w:bookmarkEnd w:id="0"/>
     </w:p>
     <w:sectPr>
       <w:pgSz w:w="11906" w:h="16838"/>

</xml_diff>